<commit_message>
flow diterima & perdisposisian
</commit_message>
<xml_diff>
--- a/storage/template/template_disposisi_kabag.docx
+++ b/storage/template/template_disposisi_kabag.docx
@@ -16,14 +16,6 @@
           <w:bCs/>
           <w:lang w:val="it-IT"/>
         </w:rPr>
-        <w:t>s</w:t>
-      </w:r>
-      <w:r>
-        <w:rPr>
-          <w:rFonts w:ascii="Arial" w:hAnsi="Arial" w:cs="Arial"/>
-          <w:bCs/>
-          <w:lang w:val="it-IT"/>
-        </w:rPr>
         <w:t>DIVISI PROFESI DAN PENGAMANAN</w:t>
       </w:r>
       <w:r>
@@ -71,13 +63,12 @@
     </w:p>
     <w:p>
       <w:pPr>
-        <w:ind w:left="7797"/>
-        <w:jc w:val="center"/>
-        <w:rPr>
-          <w:rFonts w:ascii="Arial" w:hAnsi="Arial" w:cs="Arial"/>
-          <w:sz w:val="20"/>
-          <w:szCs w:val="20"/>
-          <w:lang w:val="id-ID"/>
+        <w:ind w:left="7200" w:firstLine="720"/>
+        <w:rPr>
+          <w:rFonts w:ascii="Arial" w:hAnsi="Arial" w:cs="Arial"/>
+          <w:sz w:val="20"/>
+          <w:szCs w:val="20"/>
+          <w:lang w:val="en-GB"/>
         </w:rPr>
       </w:pPr>
       <w:r>
@@ -90,18 +81,18 @@
         <mc:AlternateContent>
           <mc:Choice Requires="wps">
             <w:drawing>
-              <wp:anchor distT="0" distB="0" distL="114300" distR="114300" simplePos="0" relativeHeight="251659264" behindDoc="0" locked="0" layoutInCell="1" allowOverlap="1" wp14:anchorId="44E1D4AF" wp14:editId="165DAC9C">
+              <wp:anchor distT="0" distB="0" distL="114300" distR="114300" simplePos="0" relativeHeight="251663360" behindDoc="0" locked="0" layoutInCell="1" allowOverlap="1" wp14:anchorId="739033E0" wp14:editId="7E23010C">
                 <wp:simplePos x="0" y="0"/>
-                <wp:positionH relativeFrom="margin">
-                  <wp:align>left</wp:align>
+                <wp:positionH relativeFrom="column">
+                  <wp:posOffset>37465</wp:posOffset>
                 </wp:positionH>
                 <wp:positionV relativeFrom="paragraph">
-                  <wp:posOffset>22860</wp:posOffset>
+                  <wp:posOffset>21590</wp:posOffset>
                 </wp:positionV>
                 <wp:extent cx="3155315" cy="0"/>
-                <wp:effectExtent l="0" t="0" r="0" b="0"/>
+                <wp:effectExtent l="12065" t="13970" r="13970" b="14605"/>
                 <wp:wrapNone/>
-                <wp:docPr id="258376252" name="Straight Connector 1"/>
+                <wp:docPr id="1528744846" name="Straight Connector 1"/>
                 <wp:cNvGraphicFramePr>
                   <a:graphicFrameLocks xmlns:a="http://schemas.openxmlformats.org/drawingml/2006/main"/>
                 </wp:cNvGraphicFramePr>
@@ -151,12 +142,115 @@
           </mc:Choice>
           <mc:Fallback>
             <w:pict>
-              <v:line w14:anchorId="7E78FBB0" id="Straight Connector 1" o:spid="_x0000_s1026" style="position:absolute;z-index:251659264;visibility:visible;mso-wrap-style:square;mso-width-percent:0;mso-height-percent:0;mso-wrap-distance-left:9pt;mso-wrap-distance-top:0;mso-wrap-distance-right:9pt;mso-wrap-distance-bottom:0;mso-position-horizontal:left;mso-position-horizontal-relative:margin;mso-position-vertical:absolute;mso-position-vertical-relative:text;mso-width-percent:0;mso-height-percent:0;mso-width-relative:page;mso-height-relative:page" from="0,1.8pt" to="248.45pt,1.8pt" o:gfxdata="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" strokeweight="1pt">
-                <w10:wrap anchorx="margin"/>
-              </v:line>
+              <v:line w14:anchorId="6F4DDC72" id="Straight Connector 1" o:spid="_x0000_s1026" style="position:absolute;z-index:251663360;visibility:visible;mso-wrap-style:square;mso-width-percent:0;mso-height-percent:0;mso-wrap-distance-left:9pt;mso-wrap-distance-top:0;mso-wrap-distance-right:9pt;mso-wrap-distance-bottom:0;mso-position-horizontal:absolute;mso-position-horizontal-relative:text;mso-position-vertical:absolute;mso-position-vertical-relative:text;mso-width-percent:0;mso-height-percent:0;mso-width-relative:page;mso-height-relative:page" from="2.95pt,1.7pt" to="251.4pt,1.7pt" o:gfxdata="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" strokeweight="1pt"/>
             </w:pict>
           </mc:Fallback>
         </mc:AlternateContent>
+      </w:r>
+      <w:r>
+        <w:rPr>
+          <w:rFonts w:ascii="Arial" w:hAnsi="Arial" w:cs="Arial"/>
+          <w:sz w:val="20"/>
+          <w:szCs w:val="20"/>
+          <w:lang w:val="id-ID"/>
+        </w:rPr>
+        <w:t>KLA</w:t>
+      </w:r>
+      <w:r>
+        <w:rPr>
+          <w:rFonts w:ascii="Arial" w:hAnsi="Arial" w:cs="Arial"/>
+          <w:sz w:val="20"/>
+          <w:szCs w:val="20"/>
+          <w:lang w:val="id-ID"/>
+        </w:rPr>
+        <w:t xml:space="preserve">SIFIKASI: </w:t>
+      </w:r>
+      <w:r>
+        <w:rPr>
+          <w:rFonts w:ascii="Arial" w:hAnsi="Arial" w:cs="Arial"/>
+          <w:sz w:val="20"/>
+          <w:szCs w:val="20"/>
+          <w:lang w:val="en-GB"/>
+        </w:rPr>
+        <w:t>${</w:t>
+      </w:r>
+      <w:proofErr w:type="spellStart"/>
+      <w:r>
+        <w:rPr>
+          <w:rFonts w:ascii="Arial" w:hAnsi="Arial" w:cs="Arial"/>
+          <w:sz w:val="20"/>
+          <w:szCs w:val="20"/>
+          <w:lang w:val="en-GB"/>
+        </w:rPr>
+        <w:t>klasifikasi</w:t>
+      </w:r>
+      <w:proofErr w:type="spellEnd"/>
+      <w:r>
+        <w:rPr>
+          <w:rFonts w:ascii="Arial" w:hAnsi="Arial" w:cs="Arial"/>
+          <w:sz w:val="20"/>
+          <w:szCs w:val="20"/>
+          <w:lang w:val="en-GB"/>
+        </w:rPr>
+        <w:t>}</w:t>
+      </w:r>
+    </w:p>
+    <w:p>
+      <w:pPr>
+        <w:ind w:left="7920"/>
+        <w:rPr>
+          <w:rFonts w:ascii="Arial" w:hAnsi="Arial" w:cs="Arial"/>
+          <w:sz w:val="20"/>
+          <w:szCs w:val="20"/>
+          <w:lang w:val="id-ID"/>
+        </w:rPr>
+      </w:pPr>
+      <w:r>
+        <w:rPr>
+          <w:rFonts w:ascii="Arial" w:hAnsi="Arial" w:cs="Arial"/>
+          <w:sz w:val="20"/>
+          <w:szCs w:val="20"/>
+          <w:lang w:val="id-ID"/>
+        </w:rPr>
+        <w:t>DERAJAT:</w:t>
+      </w:r>
+      <w:r>
+        <w:rPr>
+          <w:rFonts w:ascii="Arial" w:hAnsi="Arial" w:cs="Arial"/>
+          <w:sz w:val="20"/>
+          <w:szCs w:val="20"/>
+          <w:lang w:val="en-GB"/>
+        </w:rPr>
+        <w:t xml:space="preserve"> ${</w:t>
+      </w:r>
+      <w:proofErr w:type="spellStart"/>
+      <w:r>
+        <w:rPr>
+          <w:rFonts w:ascii="Arial" w:hAnsi="Arial" w:cs="Arial"/>
+          <w:sz w:val="20"/>
+          <w:szCs w:val="20"/>
+          <w:lang w:val="en-GB"/>
+        </w:rPr>
+        <w:t>derajat</w:t>
+      </w:r>
+      <w:proofErr w:type="spellEnd"/>
+      <w:r>
+        <w:rPr>
+          <w:rFonts w:ascii="Arial" w:hAnsi="Arial" w:cs="Arial"/>
+          <w:sz w:val="20"/>
+          <w:szCs w:val="20"/>
+          <w:lang w:val="en-GB"/>
+        </w:rPr>
+        <w:t>}</w:t>
+      </w:r>
+      <w:r>
+        <w:rPr>
+          <w:rFonts w:ascii="Arial" w:hAnsi="Arial" w:cs="Arial"/>
+          <w:noProof/>
+          <w:sz w:val="20"/>
+          <w:szCs w:val="20"/>
+        </w:rPr>
+        <w:t xml:space="preserve"> </w:t>
       </w:r>
     </w:p>
     <w:p>
@@ -227,7 +321,7 @@
                 <w:rFonts w:ascii="Arial" w:hAnsi="Arial" w:cs="Arial"/>
                 <w:sz w:val="20"/>
                 <w:szCs w:val="20"/>
-                <w:lang w:val="id-ID"/>
+                <w:lang w:val="en-GB"/>
               </w:rPr>
             </w:pPr>
             <w:r>
@@ -238,6 +332,35 @@
                 <w:lang w:val="id-ID"/>
               </w:rPr>
               <w:t>No. Agenda:</w:t>
+            </w:r>
+            <w:r>
+              <w:rPr>
+                <w:rFonts w:ascii="Arial" w:hAnsi="Arial" w:cs="Arial"/>
+                <w:sz w:val="20"/>
+                <w:szCs w:val="20"/>
+                <w:lang w:val="en-GB"/>
+              </w:rPr>
+              <w:t xml:space="preserve"> ${</w:t>
+            </w:r>
+            <w:proofErr w:type="spellStart"/>
+            <w:r>
+              <w:rPr>
+                <w:rFonts w:ascii="Arial" w:hAnsi="Arial" w:cs="Arial"/>
+                <w:sz w:val="20"/>
+                <w:szCs w:val="20"/>
+                <w:lang w:val="en-GB"/>
+              </w:rPr>
+              <w:t>no_agenda</w:t>
+            </w:r>
+            <w:proofErr w:type="spellEnd"/>
+            <w:r>
+              <w:rPr>
+                <w:rFonts w:ascii="Arial" w:hAnsi="Arial" w:cs="Arial"/>
+                <w:sz w:val="20"/>
+                <w:szCs w:val="20"/>
+                <w:lang w:val="en-GB"/>
+              </w:rPr>
+              <w:t>}</w:t>
             </w:r>
           </w:p>
         </w:tc>
@@ -270,7 +393,45 @@
                 <w:szCs w:val="20"/>
                 <w:lang w:val="id-ID"/>
               </w:rPr>
-              <w:t xml:space="preserve">:                                          </w:t>
+              <w:t xml:space="preserve">: </w:t>
+            </w:r>
+            <w:r>
+              <w:rPr>
+                <w:rFonts w:ascii="Arial" w:hAnsi="Arial" w:cs="Arial"/>
+                <w:sz w:val="20"/>
+                <w:szCs w:val="20"/>
+                <w:lang w:val="en-GB"/>
+              </w:rPr>
+              <w:t>${</w:t>
+            </w:r>
+            <w:proofErr w:type="spellStart"/>
+            <w:r>
+              <w:rPr>
+                <w:rFonts w:ascii="Arial" w:hAnsi="Arial" w:cs="Arial"/>
+                <w:sz w:val="20"/>
+                <w:szCs w:val="20"/>
+                <w:lang w:val="en-GB"/>
+              </w:rPr>
+              <w:t>tgl_diterima</w:t>
+            </w:r>
+            <w:proofErr w:type="spellEnd"/>
+            <w:r>
+              <w:rPr>
+                <w:rFonts w:ascii="Arial" w:hAnsi="Arial" w:cs="Arial"/>
+                <w:sz w:val="20"/>
+                <w:szCs w:val="20"/>
+                <w:lang w:val="en-GB"/>
+              </w:rPr>
+              <w:t>}</w:t>
+            </w:r>
+            <w:r>
+              <w:rPr>
+                <w:rFonts w:ascii="Arial" w:hAnsi="Arial" w:cs="Arial"/>
+                <w:sz w:val="20"/>
+                <w:szCs w:val="20"/>
+                <w:lang w:val="id-ID"/>
+              </w:rPr>
+              <w:t xml:space="preserve">                                         </w:t>
             </w:r>
           </w:p>
         </w:tc>
@@ -528,50 +689,19 @@
           <w:rFonts w:ascii="Arial" w:hAnsi="Arial" w:cs="Arial"/>
           <w:sz w:val="20"/>
           <w:szCs w:val="20"/>
-        </w:rPr>
-        <w:t xml:space="preserve"> </w:t>
-      </w:r>
-      <w:r>
-        <w:rPr>
-          <w:rFonts w:ascii="Arial" w:hAnsi="Arial" w:cs="Arial"/>
-          <w:sz w:val="20"/>
-          <w:szCs w:val="20"/>
-        </w:rPr>
-        <w:tab/>
-      </w:r>
-      <w:r>
-        <w:rPr>
-          <w:rFonts w:ascii="Arial" w:hAnsi="Arial" w:cs="Arial"/>
-          <w:sz w:val="20"/>
-          <w:szCs w:val="20"/>
-        </w:rPr>
-        <w:t>${</w:t>
-      </w:r>
-      <w:proofErr w:type="spellStart"/>
-      <w:r>
-        <w:rPr>
-          <w:rFonts w:ascii="Arial" w:hAnsi="Arial" w:cs="Arial"/>
-          <w:sz w:val="20"/>
-          <w:szCs w:val="20"/>
-        </w:rPr>
-        <w:t>tgl_</w:t>
-      </w:r>
-      <w:r>
-        <w:rPr>
-          <w:rFonts w:ascii="Arial" w:hAnsi="Arial" w:cs="Arial"/>
-          <w:sz w:val="20"/>
-          <w:szCs w:val="20"/>
-        </w:rPr>
-        <w:t>ttd</w:t>
-      </w:r>
-      <w:proofErr w:type="spellEnd"/>
-      <w:r>
-        <w:rPr>
-          <w:rFonts w:ascii="Arial" w:hAnsi="Arial" w:cs="Arial"/>
-          <w:sz w:val="20"/>
-          <w:szCs w:val="20"/>
-        </w:rPr>
-        <w:t>}</w:t>
+          <w:lang w:val="id-ID"/>
+        </w:rPr>
+        <w:tab/>
+      </w:r>
+      <w:r>
+        <w:rPr>
+          <w:rFonts w:ascii="Arial" w:hAnsi="Arial" w:cs="Arial"/>
+          <w:sz w:val="20"/>
+          <w:szCs w:val="20"/>
+          <w:lang w:val="id-ID"/>
+        </w:rPr>
+        <w:tab/>
+        <w:t>2023</w:t>
       </w:r>
     </w:p>
     <w:p>

</xml_diff>